<commit_message>
new feature: graph interactive; change: loading data changed from jsp to ajax
</commit_message>
<xml_diff>
--- a/report.docx
+++ b/report.docx
@@ -39,6 +39,16 @@
           <w:sz w:val="24"/>
           <w:szCs w:val="24"/>
         </w:rPr>
+        <w:tab/>
+      </w:r>
+      <w:r>
+        <w:rPr>
+          <w:rFonts w:ascii="Times New Roman" w:hAnsi="Times New Roman"/>
+          <w:caps/>
+          <w:spacing w:val="1"/>
+          <w:sz w:val="24"/>
+          <w:szCs w:val="24"/>
+        </w:rPr>
         <w:t>Министерство образования и науки РФ</w:t>
       </w:r>
     </w:p>
@@ -596,7 +606,7 @@
           <w:sz w:val="32"/>
           <w:szCs w:val="32"/>
         </w:rPr>
-        <w:t>30014</w:t>
+        <w:t>30314</w:t>
       </w:r>
     </w:p>
     <w:p>
@@ -1290,7 +1300,7 @@
         <w:rPr>
           <w:lang w:val="en-US"/>
         </w:rPr>
-        <w:t>Text</w:t>
+        <w:t>Select</w:t>
       </w:r>
       <w:r>
         <w:t xml:space="preserve"> </w:t>
@@ -1306,15 +1316,19 @@
     </w:p>
     <w:p>
       <w:r>
-        <w:t>Изменение R: Select {‘1’, ‘1.5’, ‘2.0’, ‘2.5’, ‘3’}</w:t>
-      </w:r>
-    </w:p>
-    <w:p>
-      <w:pPr>
+        <w:t xml:space="preserve">Изменение R: </w:t>
+      </w:r>
+      <w:r>
         <w:rPr>
           <w:lang w:val="en-US"/>
         </w:rPr>
-      </w:pPr>
+        <w:t>Radio</w:t>
+      </w:r>
+      <w:r>
+        <w:t xml:space="preserve"> {‘1’, ‘1.5’, ‘2.0’, ‘2.5’, ‘3’}</w:t>
+      </w:r>
+    </w:p>
+    <w:p>
       <w:r>
         <w:t xml:space="preserve">Метод </w:t>
       </w:r>
@@ -1328,10 +1342,13 @@
         <w:t>:</w:t>
       </w:r>
       <w:r>
+        <w:t xml:space="preserve"> </w:t>
+      </w:r>
+      <w:r>
         <w:rPr>
           <w:lang w:val="en-US"/>
         </w:rPr>
-        <w:t xml:space="preserve"> GET</w:t>
+        <w:t>GET</w:t>
       </w:r>
     </w:p>
     <w:p>
@@ -1347,9 +1364,11 @@
       <w:r>
         <w:t>-</w:t>
       </w:r>
+      <w:proofErr w:type="spellStart"/>
       <w:r>
         <w:t>сесси</w:t>
       </w:r>
+      <w:proofErr w:type="spellEnd"/>
     </w:p>
     <w:p>
       <w:pPr>
@@ -1366,7 +1385,23 @@
           <w:rFonts w:ascii="Segoe UI" w:hAnsi="Segoe UI" w:cs="Segoe UI"/>
           <w:color w:val="212529"/>
         </w:rPr>
-        <w:t>Разработать веб-приложение на базе сервлетов и JSP, определяющее попадание точки на координатной плоскости в заданную область.</w:t>
+        <w:t xml:space="preserve">Разработать веб-приложение на базе </w:t>
+      </w:r>
+      <w:proofErr w:type="spellStart"/>
+      <w:r>
+        <w:rPr>
+          <w:rFonts w:ascii="Segoe UI" w:hAnsi="Segoe UI" w:cs="Segoe UI"/>
+          <w:color w:val="212529"/>
+        </w:rPr>
+        <w:t>сервлетов</w:t>
+      </w:r>
+      <w:proofErr w:type="spellEnd"/>
+      <w:r>
+        <w:rPr>
+          <w:rFonts w:ascii="Segoe UI" w:hAnsi="Segoe UI" w:cs="Segoe UI"/>
+          <w:color w:val="212529"/>
+        </w:rPr>
+        <w:t xml:space="preserve"> и JSP, определяющее попадание точки на координатной плоскости в заданную область.</w:t>
       </w:r>
     </w:p>
     <w:p>
@@ -1417,6 +1452,7 @@
           <w:color w:val="212529"/>
         </w:rPr>
       </w:pPr>
+      <w:proofErr w:type="spellStart"/>
       <w:r>
         <w:rPr>
           <w:rStyle w:val="af"/>
@@ -1425,12 +1461,45 @@
         </w:rPr>
         <w:t>ControllerServlet</w:t>
       </w:r>
-      <w:r>
-        <w:rPr>
-          <w:rFonts w:ascii="Segoe UI" w:hAnsi="Segoe UI" w:cs="Segoe UI"/>
-          <w:color w:val="212529"/>
-        </w:rPr>
-        <w:t>, определяющий тип запроса, и, в зависимости от того, содержит ли запрос информацию о координатах точки и радиусе, делегирующий его обработку одному из перечисленных ниже компонентов. Все запросы внутри приложения должны передаваться этому сервлету (по методу GET или POST в зависимости от варианта задания), остальные сервлеты с веб-страниц напрямую вызываться не должны.</w:t>
+      <w:proofErr w:type="spellEnd"/>
+      <w:r>
+        <w:rPr>
+          <w:rFonts w:ascii="Segoe UI" w:hAnsi="Segoe UI" w:cs="Segoe UI"/>
+          <w:color w:val="212529"/>
+        </w:rPr>
+        <w:t xml:space="preserve">, определяющий тип запроса, и, в зависимости от того, содержит ли запрос информацию о координатах точки и радиусе, делегирующий его обработку одному из перечисленных ниже компонентов. Все запросы внутри приложения должны передаваться этому </w:t>
+      </w:r>
+      <w:proofErr w:type="spellStart"/>
+      <w:r>
+        <w:rPr>
+          <w:rFonts w:ascii="Segoe UI" w:hAnsi="Segoe UI" w:cs="Segoe UI"/>
+          <w:color w:val="212529"/>
+        </w:rPr>
+        <w:t>сервлету</w:t>
+      </w:r>
+      <w:proofErr w:type="spellEnd"/>
+      <w:r>
+        <w:rPr>
+          <w:rFonts w:ascii="Segoe UI" w:hAnsi="Segoe UI" w:cs="Segoe UI"/>
+          <w:color w:val="212529"/>
+        </w:rPr>
+        <w:t xml:space="preserve"> (по методу GET или POST в зависимости от варианта задания), остальные </w:t>
+      </w:r>
+      <w:proofErr w:type="spellStart"/>
+      <w:r>
+        <w:rPr>
+          <w:rFonts w:ascii="Segoe UI" w:hAnsi="Segoe UI" w:cs="Segoe UI"/>
+          <w:color w:val="212529"/>
+        </w:rPr>
+        <w:t>сервлеты</w:t>
+      </w:r>
+      <w:proofErr w:type="spellEnd"/>
+      <w:r>
+        <w:rPr>
+          <w:rFonts w:ascii="Segoe UI" w:hAnsi="Segoe UI" w:cs="Segoe UI"/>
+          <w:color w:val="212529"/>
+        </w:rPr>
+        <w:t xml:space="preserve"> с веб-страниц напрямую вызываться не должны.</w:t>
       </w:r>
     </w:p>
     <w:p>
@@ -1446,6 +1515,7 @@
           <w:color w:val="212529"/>
         </w:rPr>
       </w:pPr>
+      <w:proofErr w:type="spellStart"/>
       <w:r>
         <w:rPr>
           <w:rStyle w:val="af"/>
@@ -1454,6 +1524,7 @@
         </w:rPr>
         <w:t>AreaCheckServlet</w:t>
       </w:r>
+      <w:proofErr w:type="spellEnd"/>
       <w:r>
         <w:rPr>
           <w:rFonts w:ascii="Segoe UI" w:hAnsi="Segoe UI" w:cs="Segoe UI"/>
@@ -1676,7 +1747,23 @@
           <w:rFonts w:ascii="Segoe UI" w:hAnsi="Segoe UI" w:cs="Segoe UI"/>
           <w:color w:val="212529"/>
         </w:rPr>
-        <w:t>После проверки факта попадания точки в область изображение должно быть обновлено с учётом результатов этой проверки (т.е., на нём должна появиться новая точка).</w:t>
+        <w:t>После проверки факта попадания точки в область изображение должно быть обновлено с учётом результатов этой проверки (</w:t>
+      </w:r>
+      <w:proofErr w:type="gramStart"/>
+      <w:r>
+        <w:rPr>
+          <w:rFonts w:ascii="Segoe UI" w:hAnsi="Segoe UI" w:cs="Segoe UI"/>
+          <w:color w:val="212529"/>
+        </w:rPr>
+        <w:t>т.е.</w:t>
+      </w:r>
+      <w:proofErr w:type="gramEnd"/>
+      <w:r>
+        <w:rPr>
+          <w:rFonts w:ascii="Segoe UI" w:hAnsi="Segoe UI" w:cs="Segoe UI"/>
+          <w:color w:val="212529"/>
+        </w:rPr>
+        <w:t>, на нём должна появиться новая точка).</w:t>
       </w:r>
     </w:p>
     <w:p>
@@ -1697,7 +1784,23 @@
           <w:rFonts w:ascii="Segoe UI" w:hAnsi="Segoe UI" w:cs="Segoe UI"/>
           <w:color w:val="212529"/>
         </w:rPr>
-        <w:t>Таблицу с результатами предыдущих проверок. Список результатов должен браться из контекста приложения, HTTP-сессии или Bean-компонента в зависимости от варианта.</w:t>
+        <w:t xml:space="preserve">Таблицу с результатами предыдущих проверок. Список результатов должен браться из контекста приложения, HTTP-сессии или </w:t>
+      </w:r>
+      <w:proofErr w:type="spellStart"/>
+      <w:r>
+        <w:rPr>
+          <w:rFonts w:ascii="Segoe UI" w:hAnsi="Segoe UI" w:cs="Segoe UI"/>
+          <w:color w:val="212529"/>
+        </w:rPr>
+        <w:t>Bean</w:t>
+      </w:r>
+      <w:proofErr w:type="spellEnd"/>
+      <w:r>
+        <w:rPr>
+          <w:rFonts w:ascii="Segoe UI" w:hAnsi="Segoe UI" w:cs="Segoe UI"/>
+          <w:color w:val="212529"/>
+        </w:rPr>
+        <w:t>-компонента в зависимости от варианта.</w:t>
       </w:r>
     </w:p>
     <w:p>
@@ -1716,7 +1819,25 @@
           <w:rFonts w:ascii="Segoe UI" w:hAnsi="Segoe UI" w:cs="Segoe UI"/>
           <w:color w:val="212529"/>
         </w:rPr>
-        <w:t>Страница, возвращаемая AreaCheckServlet, должна содержать:</w:t>
+        <w:t xml:space="preserve">Страница, возвращаемая </w:t>
+      </w:r>
+      <w:proofErr w:type="spellStart"/>
+      <w:r>
+        <w:rPr>
+          <w:rStyle w:val="af"/>
+          <w:rFonts w:ascii="Segoe UI" w:hAnsi="Segoe UI" w:cs="Segoe UI"/>
+          <w:color w:val="212529"/>
+        </w:rPr>
+        <w:t>AreaCheckServlet</w:t>
+      </w:r>
+      <w:proofErr w:type="spellEnd"/>
+      <w:r>
+        <w:rPr>
+          <w:rStyle w:val="af"/>
+          <w:rFonts w:ascii="Segoe UI" w:hAnsi="Segoe UI" w:cs="Segoe UI"/>
+          <w:color w:val="212529"/>
+        </w:rPr>
+        <w:t>, должна содержать:</w:t>
       </w:r>
     </w:p>
     <w:p>
@@ -1799,22 +1920,103 @@
         </w:rPr>
         <w:t>Разработанное веб-приложение необходимо развернуть на сервере </w:t>
       </w:r>
-      <w:hyperlink r:id="rId11" w:tgtFrame="_blank" w:history="1">
-        <w:r>
-          <w:rPr>
-            <w:rStyle w:val="a8"/>
-            <w:rFonts w:ascii="Segoe UI" w:hAnsi="Segoe UI" w:cs="Segoe UI"/>
-            <w:color w:val="337AB7"/>
-          </w:rPr>
-          <w:t>WildFly</w:t>
-        </w:r>
-      </w:hyperlink>
-      <w:r>
-        <w:rPr>
-          <w:rFonts w:ascii="Segoe UI" w:hAnsi="Segoe UI" w:cs="Segoe UI"/>
-          <w:color w:val="212529"/>
-        </w:rPr>
-        <w:t>. Сервер должен быть запущен в standalone-конфигурации, порты должны быть настроены в соответствии с выданным portbase, доступ к http listener'у должен быть открыт для всех IP.</w:t>
+      <w:proofErr w:type="spellStart"/>
+      <w:r>
+        <w:fldChar w:fldCharType="begin"/>
+      </w:r>
+      <w:r>
+        <w:instrText xml:space="preserve"> HYPERLINK "https://wildfly.org/" \t "_blank" </w:instrText>
+      </w:r>
+      <w:r>
+        <w:fldChar w:fldCharType="separate"/>
+      </w:r>
+      <w:r>
+        <w:rPr>
+          <w:rStyle w:val="a8"/>
+          <w:rFonts w:ascii="Segoe UI" w:hAnsi="Segoe UI" w:cs="Segoe UI"/>
+          <w:color w:val="337AB7"/>
+        </w:rPr>
+        <w:t>WildFly</w:t>
+      </w:r>
+      <w:proofErr w:type="spellEnd"/>
+      <w:r>
+        <w:rPr>
+          <w:rStyle w:val="a8"/>
+          <w:rFonts w:ascii="Segoe UI" w:hAnsi="Segoe UI" w:cs="Segoe UI"/>
+          <w:color w:val="337AB7"/>
+        </w:rPr>
+        <w:fldChar w:fldCharType="end"/>
+      </w:r>
+      <w:r>
+        <w:rPr>
+          <w:rFonts w:ascii="Segoe UI" w:hAnsi="Segoe UI" w:cs="Segoe UI"/>
+          <w:color w:val="212529"/>
+        </w:rPr>
+        <w:t xml:space="preserve">. Сервер должен быть запущен в </w:t>
+      </w:r>
+      <w:proofErr w:type="spellStart"/>
+      <w:r>
+        <w:rPr>
+          <w:rFonts w:ascii="Segoe UI" w:hAnsi="Segoe UI" w:cs="Segoe UI"/>
+          <w:color w:val="212529"/>
+        </w:rPr>
+        <w:t>standalone</w:t>
+      </w:r>
+      <w:proofErr w:type="spellEnd"/>
+      <w:r>
+        <w:rPr>
+          <w:rFonts w:ascii="Segoe UI" w:hAnsi="Segoe UI" w:cs="Segoe UI"/>
+          <w:color w:val="212529"/>
+        </w:rPr>
+        <w:t xml:space="preserve">-конфигурации, порты должны быть настроены в соответствии с выданным </w:t>
+      </w:r>
+      <w:proofErr w:type="spellStart"/>
+      <w:r>
+        <w:rPr>
+          <w:rFonts w:ascii="Segoe UI" w:hAnsi="Segoe UI" w:cs="Segoe UI"/>
+          <w:color w:val="212529"/>
+        </w:rPr>
+        <w:t>portbase</w:t>
+      </w:r>
+      <w:proofErr w:type="spellEnd"/>
+      <w:r>
+        <w:rPr>
+          <w:rFonts w:ascii="Segoe UI" w:hAnsi="Segoe UI" w:cs="Segoe UI"/>
+          <w:color w:val="212529"/>
+        </w:rPr>
+        <w:t xml:space="preserve">, доступ к </w:t>
+      </w:r>
+      <w:proofErr w:type="spellStart"/>
+      <w:r>
+        <w:rPr>
+          <w:rFonts w:ascii="Segoe UI" w:hAnsi="Segoe UI" w:cs="Segoe UI"/>
+          <w:color w:val="212529"/>
+        </w:rPr>
+        <w:t>http</w:t>
+      </w:r>
+      <w:proofErr w:type="spellEnd"/>
+      <w:r>
+        <w:rPr>
+          <w:rFonts w:ascii="Segoe UI" w:hAnsi="Segoe UI" w:cs="Segoe UI"/>
+          <w:color w:val="212529"/>
+        </w:rPr>
+        <w:t xml:space="preserve"> </w:t>
+      </w:r>
+      <w:proofErr w:type="spellStart"/>
+      <w:r>
+        <w:rPr>
+          <w:rFonts w:ascii="Segoe UI" w:hAnsi="Segoe UI" w:cs="Segoe UI"/>
+          <w:color w:val="212529"/>
+        </w:rPr>
+        <w:t>listener'у</w:t>
+      </w:r>
+      <w:proofErr w:type="spellEnd"/>
+      <w:r>
+        <w:rPr>
+          <w:rFonts w:ascii="Segoe UI" w:hAnsi="Segoe UI" w:cs="Segoe UI"/>
+          <w:color w:val="212529"/>
+        </w:rPr>
+        <w:t xml:space="preserve"> должен быть открыт для всех IP.</w:t>
       </w:r>
     </w:p>
     <w:p>
@@ -1952,6 +2154,7 @@
         </w:rPr>
         <w:t>://</w:t>
       </w:r>
+      <w:proofErr w:type="spellStart"/>
       <w:r>
         <w:rPr>
           <w:rStyle w:val="a8"/>
@@ -1959,6 +2162,7 @@
         </w:rPr>
         <w:t>github</w:t>
       </w:r>
+      <w:proofErr w:type="spellEnd"/>
       <w:r>
         <w:rPr>
           <w:rStyle w:val="a8"/>
@@ -1978,6 +2182,7 @@
         </w:rPr>
         <w:t>/</w:t>
       </w:r>
+      <w:proofErr w:type="spellStart"/>
       <w:r>
         <w:rPr>
           <w:rStyle w:val="a8"/>
@@ -1985,6 +2190,7 @@
         </w:rPr>
         <w:t>Lutiick</w:t>
       </w:r>
+      <w:proofErr w:type="spellEnd"/>
       <w:r>
         <w:rPr>
           <w:rStyle w:val="a8"/>
@@ -2045,7 +2251,7 @@
                     </pic:cNvPicPr>
                   </pic:nvPicPr>
                   <pic:blipFill>
-                    <a:blip r:embed="rId12">
+                    <a:blip r:embed="rId11">
                       <a:extLst>
                         <a:ext uri="{28A0092B-C50C-407E-A947-70E740481C1C}">
                           <a14:useLocalDpi xmlns:a14="http://schemas.microsoft.com/office/drawing/2010/main" val="0"/>
@@ -2131,6 +2337,7 @@
         </w:rPr>
         <w:t xml:space="preserve">бесплатно делал то, за что </w:t>
       </w:r>
+      <w:proofErr w:type="gramStart"/>
       <w:r>
         <w:rPr>
           <w:rFonts w:ascii="Times New Roman" w:hAnsi="Times New Roman" w:cs="Times New Roman"/>
@@ -2138,8 +2345,9 @@
           <w:sz w:val="28"/>
           <w:szCs w:val="28"/>
         </w:rPr>
-        <w:t xml:space="preserve">получал </w:t>
-      </w:r>
+        <w:t>получал</w:t>
+      </w:r>
+      <w:proofErr w:type="gramEnd"/>
       <w:r>
         <w:rPr>
           <w:rFonts w:ascii="Times New Roman" w:hAnsi="Times New Roman" w:cs="Times New Roman"/>
@@ -2147,6 +2355,15 @@
           <w:sz w:val="28"/>
           <w:szCs w:val="28"/>
         </w:rPr>
+        <w:t xml:space="preserve"> </w:t>
+      </w:r>
+      <w:r>
+        <w:rPr>
+          <w:rFonts w:ascii="Times New Roman" w:hAnsi="Times New Roman" w:cs="Times New Roman"/>
+          <w:strike/>
+          <w:sz w:val="28"/>
+          <w:szCs w:val="28"/>
+        </w:rPr>
         <w:t>деньги</w:t>
       </w:r>
       <w:r>
@@ -2286,7 +2503,7 @@
       </w:r>
     </w:p>
     <w:sectPr>
-      <w:footerReference w:type="default" r:id="rId13"/>
+      <w:footerReference w:type="default" r:id="rId12"/>
       <w:pgSz w:w="11906" w:h="16838"/>
       <w:pgMar w:top="1134" w:right="850" w:bottom="1134" w:left="1701" w:header="567" w:footer="0" w:gutter="0"/>
       <w:cols w:space="708"/>

</xml_diff>

<commit_message>
fixed: group and variant
</commit_message>
<xml_diff>
--- a/report.docx
+++ b/report.docx
@@ -459,7 +459,7 @@
           <w:sz w:val="32"/>
           <w:szCs w:val="32"/>
         </w:rPr>
-        <w:t>1</w:t>
+        <w:t>2</w:t>
       </w:r>
     </w:p>
     <w:p>
@@ -560,6 +560,28 @@
     </w:p>
     <w:p>
       <w:pPr>
+        <w:jc w:val="center"/>
+        <w:rPr>
+          <w:lang w:eastAsia="ru-RU"/>
+        </w:rPr>
+      </w:pPr>
+      <w:r>
+        <w:rPr>
+          <w:lang w:eastAsia="ru-RU"/>
+        </w:rPr>
+        <w:t xml:space="preserve">Или как я познал </w:t>
+      </w:r>
+      <w:proofErr w:type="spellStart"/>
+      <w:r>
+        <w:rPr>
+          <w:lang w:eastAsia="ru-RU"/>
+        </w:rPr>
+        <w:t>Сервлеты</w:t>
+      </w:r>
+      <w:proofErr w:type="spellEnd"/>
+    </w:p>
+    <w:p>
+      <w:pPr>
         <w:rPr>
           <w:lang w:eastAsia="ru-RU"/>
         </w:rPr>
@@ -819,6 +841,74 @@
     </w:p>
     <w:p>
       <w:pPr>
+        <w:spacing w:after="20"/>
+        <w:jc w:val="right"/>
+        <w:rPr>
+          <w:rFonts w:ascii="Times New Roman" w:hAnsi="Times New Roman" w:cs="Times New Roman"/>
+          <w:i/>
+          <w:iCs/>
+          <w:lang w:eastAsia="ru-RU"/>
+        </w:rPr>
+      </w:pPr>
+      <w:r>
+        <w:rPr>
+          <w:rFonts w:ascii="Times New Roman" w:hAnsi="Times New Roman" w:cs="Times New Roman"/>
+          <w:i/>
+          <w:iCs/>
+          <w:lang w:eastAsia="ru-RU"/>
+        </w:rPr>
+        <w:t>Ничего не сделал / Выполнил:</w:t>
+      </w:r>
+    </w:p>
+    <w:p>
+      <w:pPr>
+        <w:spacing w:after="20"/>
+        <w:jc w:val="right"/>
+        <w:rPr>
+          <w:rFonts w:ascii="Times New Roman" w:hAnsi="Times New Roman" w:cs="Times New Roman"/>
+          <w:i/>
+          <w:iCs/>
+          <w:sz w:val="16"/>
+          <w:szCs w:val="16"/>
+          <w:lang w:eastAsia="ru-RU"/>
+        </w:rPr>
+      </w:pPr>
+      <w:r>
+        <w:rPr>
+          <w:rFonts w:ascii="Times New Roman" w:hAnsi="Times New Roman" w:cs="Times New Roman"/>
+          <w:i/>
+          <w:iCs/>
+          <w:sz w:val="16"/>
+          <w:szCs w:val="16"/>
+          <w:lang w:eastAsia="ru-RU"/>
+        </w:rPr>
+        <w:t>(</w:t>
+      </w:r>
+      <w:r>
+        <w:rPr>
+          <w:rFonts w:ascii="Times New Roman" w:hAnsi="Times New Roman" w:cs="Times New Roman"/>
+          <w:i/>
+          <w:iCs/>
+          <w:sz w:val="16"/>
+          <w:szCs w:val="16"/>
+          <w:lang w:eastAsia="ru-RU"/>
+        </w:rPr>
+        <w:t>Вычеркнуть ненужное</w:t>
+      </w:r>
+      <w:r>
+        <w:rPr>
+          <w:rFonts w:ascii="Times New Roman" w:hAnsi="Times New Roman" w:cs="Times New Roman"/>
+          <w:i/>
+          <w:iCs/>
+          <w:sz w:val="16"/>
+          <w:szCs w:val="16"/>
+          <w:lang w:eastAsia="ru-RU"/>
+        </w:rPr>
+        <w:t>)</w:t>
+      </w:r>
+    </w:p>
+    <w:p>
+      <w:pPr>
         <w:pStyle w:val="a3"/>
         <w:shd w:val="clear" w:color="auto" w:fill="FFFFFF"/>
         <w:tabs>
@@ -841,7 +931,6 @@
         <w:jc w:val="right"/>
         <w:rPr>
           <w:rFonts w:ascii="Times New Roman" w:eastAsia="Times New Roman" w:hAnsi="Times New Roman" w:cs="Times New Roman"/>
-          <w:i/>
           <w:sz w:val="24"/>
           <w:szCs w:val="24"/>
         </w:rPr>
@@ -849,29 +938,96 @@
       <w:r>
         <w:rPr>
           <w:rFonts w:ascii="Times New Roman" w:hAnsi="Times New Roman"/>
-          <w:i/>
           <w:sz w:val="24"/>
           <w:szCs w:val="24"/>
         </w:rPr>
-        <w:t>В</w:t>
+        <w:t>С</w:t>
       </w:r>
       <w:r>
         <w:rPr>
           <w:rFonts w:ascii="Times New Roman" w:hAnsi="Times New Roman"/>
-          <w:i/>
           <w:sz w:val="24"/>
           <w:szCs w:val="24"/>
         </w:rPr>
-        <w:t>ыполнил</w:t>
+        <w:t>тудент</w:t>
       </w:r>
       <w:r>
         <w:rPr>
           <w:rFonts w:ascii="Times New Roman" w:hAnsi="Times New Roman"/>
-          <w:i/>
           <w:sz w:val="24"/>
           <w:szCs w:val="24"/>
         </w:rPr>
-        <w:t>:</w:t>
+        <w:t>ы</w:t>
+      </w:r>
+      <w:r>
+        <w:rPr>
+          <w:rFonts w:ascii="Times New Roman" w:eastAsia="Times New Roman" w:hAnsi="Times New Roman" w:cs="Times New Roman"/>
+          <w:sz w:val="24"/>
+          <w:szCs w:val="24"/>
+        </w:rPr>
+        <w:t xml:space="preserve"> </w:t>
+      </w:r>
+      <w:r>
+        <w:rPr>
+          <w:rFonts w:ascii="Times New Roman" w:hAnsi="Times New Roman"/>
+          <w:sz w:val="24"/>
+          <w:szCs w:val="24"/>
+        </w:rPr>
+        <w:t xml:space="preserve">группы </w:t>
+      </w:r>
+      <w:r>
+        <w:rPr>
+          <w:rFonts w:ascii="Times New Roman" w:hAnsi="Times New Roman"/>
+          <w:sz w:val="24"/>
+          <w:szCs w:val="24"/>
+          <w:lang w:val="en-US"/>
+        </w:rPr>
+        <w:t>P</w:t>
+      </w:r>
+      <w:r>
+        <w:rPr>
+          <w:rFonts w:ascii="Times New Roman" w:hAnsi="Times New Roman"/>
+          <w:sz w:val="24"/>
+          <w:szCs w:val="24"/>
+        </w:rPr>
+        <w:t>3</w:t>
+      </w:r>
+      <w:r>
+        <w:rPr>
+          <w:rFonts w:ascii="Times New Roman" w:hAnsi="Times New Roman"/>
+          <w:sz w:val="24"/>
+          <w:szCs w:val="24"/>
+        </w:rPr>
+        <w:t>2</w:t>
+      </w:r>
+      <w:r>
+        <w:rPr>
+          <w:rFonts w:ascii="Times New Roman" w:hAnsi="Times New Roman"/>
+          <w:sz w:val="24"/>
+          <w:szCs w:val="24"/>
+        </w:rPr>
+        <w:t>30</w:t>
+      </w:r>
+    </w:p>
+    <w:p>
+      <w:pPr>
+        <w:spacing w:after="0"/>
+        <w:jc w:val="right"/>
+        <w:rPr>
+          <w:rFonts w:ascii="Times New Roman" w:hAnsi="Times New Roman" w:cs="Times New Roman"/>
+          <w:sz w:val="24"/>
+          <w:szCs w:val="24"/>
+          <w:lang w:eastAsia="ru-RU"/>
+        </w:rPr>
+      </w:pPr>
+      <w:r>
+        <w:rPr>
+          <w:rFonts w:ascii="Times New Roman" w:hAnsi="Times New Roman" w:cs="Times New Roman"/>
+          <w:sz w:val="24"/>
+          <w:szCs w:val="24"/>
+          <w:lang w:eastAsia="ru-RU"/>
+        </w:rPr>
+        <w:t>Скориков Родион Викторович</w:t>
       </w:r>
     </w:p>
     <w:p>
@@ -897,129 +1053,6 @@
         <w:ind w:left="6481"/>
         <w:jc w:val="right"/>
         <w:rPr>
-          <w:rFonts w:ascii="Times New Roman" w:eastAsia="Times New Roman" w:hAnsi="Times New Roman" w:cs="Times New Roman"/>
-          <w:sz w:val="24"/>
-          <w:szCs w:val="24"/>
-        </w:rPr>
-      </w:pPr>
-      <w:r>
-        <w:rPr>
-          <w:rFonts w:ascii="Times New Roman" w:hAnsi="Times New Roman"/>
-          <w:sz w:val="24"/>
-          <w:szCs w:val="24"/>
-        </w:rPr>
-        <w:t>С</w:t>
-      </w:r>
-      <w:r>
-        <w:rPr>
-          <w:rFonts w:ascii="Times New Roman" w:hAnsi="Times New Roman"/>
-          <w:sz w:val="24"/>
-          <w:szCs w:val="24"/>
-        </w:rPr>
-        <w:t>тудент</w:t>
-      </w:r>
-      <w:r>
-        <w:rPr>
-          <w:rFonts w:ascii="Times New Roman" w:hAnsi="Times New Roman"/>
-          <w:sz w:val="24"/>
-          <w:szCs w:val="24"/>
-        </w:rPr>
-        <w:t>ы</w:t>
-      </w:r>
-      <w:r>
-        <w:rPr>
-          <w:rFonts w:ascii="Times New Roman" w:eastAsia="Times New Roman" w:hAnsi="Times New Roman" w:cs="Times New Roman"/>
-          <w:sz w:val="24"/>
-          <w:szCs w:val="24"/>
-        </w:rPr>
-        <w:t xml:space="preserve"> </w:t>
-      </w:r>
-      <w:r>
-        <w:rPr>
-          <w:rFonts w:ascii="Times New Roman" w:hAnsi="Times New Roman"/>
-          <w:sz w:val="24"/>
-          <w:szCs w:val="24"/>
-        </w:rPr>
-        <w:t xml:space="preserve">группы </w:t>
-      </w:r>
-      <w:r>
-        <w:rPr>
-          <w:rFonts w:ascii="Times New Roman" w:hAnsi="Times New Roman"/>
-          <w:sz w:val="24"/>
-          <w:szCs w:val="24"/>
-          <w:lang w:val="en-US"/>
-        </w:rPr>
-        <w:t>P</w:t>
-      </w:r>
-      <w:r>
-        <w:rPr>
-          <w:rFonts w:ascii="Times New Roman" w:hAnsi="Times New Roman"/>
-          <w:sz w:val="24"/>
-          <w:szCs w:val="24"/>
-        </w:rPr>
-        <w:t>3</w:t>
-      </w:r>
-      <w:r>
-        <w:rPr>
-          <w:rFonts w:ascii="Times New Roman" w:hAnsi="Times New Roman"/>
-          <w:sz w:val="24"/>
-          <w:szCs w:val="24"/>
-        </w:rPr>
-        <w:t>2</w:t>
-      </w:r>
-      <w:r>
-        <w:rPr>
-          <w:rFonts w:ascii="Times New Roman" w:hAnsi="Times New Roman"/>
-          <w:sz w:val="24"/>
-          <w:szCs w:val="24"/>
-        </w:rPr>
-        <w:t>30</w:t>
-      </w:r>
-    </w:p>
-    <w:p>
-      <w:pPr>
-        <w:spacing w:after="0"/>
-        <w:jc w:val="right"/>
-        <w:rPr>
-          <w:rFonts w:ascii="Times New Roman" w:hAnsi="Times New Roman" w:cs="Times New Roman"/>
-          <w:sz w:val="24"/>
-          <w:szCs w:val="24"/>
-          <w:lang w:eastAsia="ru-RU"/>
-        </w:rPr>
-      </w:pPr>
-      <w:r>
-        <w:rPr>
-          <w:rFonts w:ascii="Times New Roman" w:hAnsi="Times New Roman" w:cs="Times New Roman"/>
-          <w:sz w:val="24"/>
-          <w:szCs w:val="24"/>
-          <w:lang w:eastAsia="ru-RU"/>
-        </w:rPr>
-        <w:t>Скориков Родион Викторович</w:t>
-      </w:r>
-    </w:p>
-    <w:p>
-      <w:pPr>
-        <w:pStyle w:val="a3"/>
-        <w:shd w:val="clear" w:color="auto" w:fill="FFFFFF"/>
-        <w:tabs>
-          <w:tab w:val="left" w:pos="708"/>
-          <w:tab w:val="left" w:pos="1416"/>
-          <w:tab w:val="left" w:pos="2124"/>
-          <w:tab w:val="left" w:pos="2832"/>
-          <w:tab w:val="left" w:pos="3540"/>
-          <w:tab w:val="left" w:pos="4248"/>
-          <w:tab w:val="left" w:pos="4956"/>
-          <w:tab w:val="left" w:pos="5664"/>
-          <w:tab w:val="left" w:pos="6372"/>
-          <w:tab w:val="left" w:pos="7080"/>
-          <w:tab w:val="left" w:pos="7788"/>
-          <w:tab w:val="left" w:pos="8496"/>
-          <w:tab w:val="left" w:pos="9204"/>
-        </w:tabs>
-        <w:spacing w:before="5"/>
-        <w:ind w:left="6481"/>
-        <w:jc w:val="right"/>
-        <w:rPr>
           <w:rFonts w:ascii="Times New Roman" w:hAnsi="Times New Roman"/>
           <w:i/>
           <w:sz w:val="24"/>
@@ -1033,7 +1066,16 @@
           <w:sz w:val="24"/>
           <w:szCs w:val="24"/>
         </w:rPr>
-        <w:t>Преподаватель:</w:t>
+        <w:t>Определяющий мою судьбу</w:t>
+      </w:r>
+      <w:r>
+        <w:rPr>
+          <w:rFonts w:ascii="Times New Roman" w:hAnsi="Times New Roman"/>
+          <w:i/>
+          <w:sz w:val="24"/>
+          <w:szCs w:val="24"/>
+        </w:rPr>
+        <w:t>:</w:t>
       </w:r>
     </w:p>
     <w:p>
@@ -1053,13 +1095,6 @@
         </w:rPr>
         <w:t>Каюков Иван Алексеевич</w:t>
       </w:r>
-    </w:p>
-    <w:p>
-      <w:pPr>
-        <w:rPr>
-          <w:lang w:eastAsia="ru-RU"/>
-        </w:rPr>
-      </w:pPr>
     </w:p>
     <w:p>
       <w:pPr>
@@ -1216,8 +1251,6 @@
       <w:r>
         <w:br w:type="page"/>
       </w:r>
-    </w:p>
-    <w:p>
       <w:r>
         <w:rPr>
           <w:rFonts w:ascii="Times New Roman" w:hAnsi="Times New Roman" w:cs="Times New Roman"/>
@@ -1352,6 +1385,11 @@
       </w:r>
     </w:p>
     <w:p>
+      <w:pPr>
+        <w:rPr>
+          <w:lang w:val="en-US"/>
+        </w:rPr>
+      </w:pPr>
       <w:r>
         <w:t xml:space="preserve">Список результатов сохранять в </w:t>
       </w:r>
@@ -1364,11 +1402,12 @@
       <w:r>
         <w:t>-</w:t>
       </w:r>
-      <w:proofErr w:type="spellStart"/>
       <w:r>
         <w:t>сесси</w:t>
       </w:r>
-      <w:proofErr w:type="spellEnd"/>
+      <w:r>
+        <w:t>и</w:t>
+      </w:r>
     </w:p>
     <w:p>
       <w:pPr>
@@ -2062,170 +2101,57 @@
       </w:r>
     </w:p>
     <w:bookmarkStart w:id="0" w:name="_Hlk84245552"/>
+    <w:bookmarkStart w:id="1" w:name="_Hlk88659393"/>
     <w:p>
       <w:pPr>
         <w:spacing w:after="0"/>
         <w:jc w:val="center"/>
         <w:rPr>
-          <w:rFonts w:ascii="Times New Roman" w:hAnsi="Times New Roman" w:cs="Times New Roman"/>
-          <w:sz w:val="24"/>
-          <w:szCs w:val="24"/>
-        </w:rPr>
-      </w:pPr>
-      <w:r>
-        <w:rPr>
           <w:lang w:val="en-US"/>
         </w:rPr>
+      </w:pPr>
+      <w:r>
+        <w:rPr>
+          <w:lang w:val="en-US"/>
+        </w:rPr>
         <w:fldChar w:fldCharType="begin"/>
       </w:r>
       <w:r>
-        <w:instrText xml:space="preserve"> </w:instrText>
-      </w:r>
-      <w:r>
         <w:rPr>
           <w:lang w:val="en-US"/>
         </w:rPr>
-        <w:instrText>HYPERLINK</w:instrText>
-      </w:r>
-      <w:r>
-        <w:instrText xml:space="preserve"> "</w:instrText>
+        <w:instrText>HYPERLINK "https://github.com/Lutiick/web2"</w:instrText>
       </w:r>
       <w:r>
         <w:rPr>
           <w:lang w:val="en-US"/>
         </w:rPr>
-        <w:instrText>https</w:instrText>
-      </w:r>
-      <w:r>
-        <w:instrText>://</w:instrText>
       </w:r>
       <w:r>
         <w:rPr>
           <w:lang w:val="en-US"/>
         </w:rPr>
-        <w:instrText>github</w:instrText>
-      </w:r>
-      <w:r>
-        <w:instrText>.</w:instrText>
+        <w:fldChar w:fldCharType="separate"/>
+      </w:r>
+      <w:r>
+        <w:rPr>
+          <w:rStyle w:val="a8"/>
+        </w:rPr>
+        <w:t>https://github.com/Lutiick/web2</w:t>
       </w:r>
       <w:r>
         <w:rPr>
           <w:lang w:val="en-US"/>
         </w:rPr>
-        <w:instrText>com</w:instrText>
-      </w:r>
-      <w:r>
-        <w:instrText>/</w:instrText>
-      </w:r>
-      <w:r>
-        <w:rPr>
-          <w:lang w:val="en-US"/>
-        </w:rPr>
-        <w:instrText>Lutiick</w:instrText>
-      </w:r>
-      <w:r>
-        <w:instrText>/</w:instrText>
-      </w:r>
-      <w:r>
-        <w:rPr>
-          <w:lang w:val="en-US"/>
-        </w:rPr>
-        <w:instrText>web</w:instrText>
-      </w:r>
-      <w:r>
-        <w:instrText xml:space="preserve">1" </w:instrText>
-      </w:r>
-      <w:r>
-        <w:rPr>
-          <w:lang w:val="en-US"/>
-        </w:rPr>
-        <w:fldChar w:fldCharType="separate"/>
-      </w:r>
-      <w:r>
-        <w:rPr>
-          <w:rStyle w:val="a8"/>
-          <w:lang w:val="en-US"/>
-        </w:rPr>
-        <w:t>https</w:t>
-      </w:r>
-      <w:r>
-        <w:rPr>
-          <w:rStyle w:val="a8"/>
-        </w:rPr>
-        <w:t>://</w:t>
-      </w:r>
-      <w:proofErr w:type="spellStart"/>
-      <w:r>
-        <w:rPr>
-          <w:rStyle w:val="a8"/>
-          <w:lang w:val="en-US"/>
-        </w:rPr>
-        <w:t>github</w:t>
-      </w:r>
-      <w:proofErr w:type="spellEnd"/>
-      <w:r>
-        <w:rPr>
-          <w:rStyle w:val="a8"/>
-        </w:rPr>
-        <w:t>.</w:t>
-      </w:r>
-      <w:r>
-        <w:rPr>
-          <w:rStyle w:val="a8"/>
-          <w:lang w:val="en-US"/>
-        </w:rPr>
-        <w:t>com</w:t>
-      </w:r>
-      <w:r>
-        <w:rPr>
-          <w:rStyle w:val="a8"/>
-        </w:rPr>
-        <w:t>/</w:t>
-      </w:r>
-      <w:proofErr w:type="spellStart"/>
-      <w:r>
-        <w:rPr>
-          <w:rStyle w:val="a8"/>
-          <w:lang w:val="en-US"/>
-        </w:rPr>
-        <w:t>Lutiick</w:t>
-      </w:r>
-      <w:proofErr w:type="spellEnd"/>
-      <w:r>
-        <w:rPr>
-          <w:rStyle w:val="a8"/>
-        </w:rPr>
-        <w:t>/</w:t>
-      </w:r>
-      <w:r>
-        <w:rPr>
-          <w:rStyle w:val="a8"/>
-          <w:lang w:val="en-US"/>
-        </w:rPr>
-        <w:t>web</w:t>
-      </w:r>
-      <w:r>
-        <w:rPr>
-          <w:rStyle w:val="a8"/>
-        </w:rPr>
-        <w:t>1</w:t>
-      </w:r>
-      <w:r>
-        <w:rPr>
-          <w:lang w:val="en-US"/>
-        </w:rPr>
         <w:fldChar w:fldCharType="end"/>
       </w:r>
-    </w:p>
-    <w:bookmarkEnd w:id="0"/>
+      <w:bookmarkEnd w:id="1"/>
+    </w:p>
     <w:p>
       <w:pPr>
         <w:spacing w:after="0"/>
         <w:jc w:val="center"/>
         <w:rPr>
-          <w:rFonts w:ascii="Times New Roman" w:hAnsi="Times New Roman" w:cs="Times New Roman"/>
-          <w:sz w:val="36"/>
-          <w:szCs w:val="36"/>
           <w:lang w:val="en-US"/>
         </w:rPr>
       </w:pPr>
@@ -2234,10 +2160,10 @@
           <w:noProof/>
         </w:rPr>
         <w:drawing>
-          <wp:inline distT="0" distB="0" distL="0" distR="0" wp14:anchorId="3FF9F2A2" wp14:editId="4C0E9381">
-            <wp:extent cx="2114550" cy="2114550"/>
+          <wp:inline distT="0" distB="0" distL="0" distR="0" wp14:anchorId="76CB02B8" wp14:editId="39B31C2F">
+            <wp:extent cx="2115185" cy="2115185"/>
             <wp:effectExtent l="0" t="0" r="0" b="0"/>
-            <wp:docPr id="4" name="Рисунок 4"/>
+            <wp:docPr id="5" name="Рисунок 5"/>
             <wp:cNvGraphicFramePr>
               <a:graphicFrameLocks xmlns:a="http://schemas.openxmlformats.org/drawingml/2006/main" noChangeAspect="1"/>
             </wp:cNvGraphicFramePr>
@@ -2245,7 +2171,7 @@
               <a:graphicData uri="http://schemas.openxmlformats.org/drawingml/2006/picture">
                 <pic:pic xmlns:pic="http://schemas.openxmlformats.org/drawingml/2006/picture">
                   <pic:nvPicPr>
-                    <pic:cNvPr id="0" name="Picture 1"/>
+                    <pic:cNvPr id="0" name="Picture 6"/>
                     <pic:cNvPicPr>
                       <a:picLocks noChangeAspect="1" noChangeArrowheads="1"/>
                     </pic:cNvPicPr>
@@ -2266,7 +2192,7 @@
                   <pic:spPr bwMode="auto">
                     <a:xfrm>
                       <a:off x="0" y="0"/>
-                      <a:ext cx="2114550" cy="2114550"/>
+                      <a:ext cx="2115185" cy="2115185"/>
                     </a:xfrm>
                     <a:prstGeom prst="rect">
                       <a:avLst/>
@@ -2285,11 +2211,36 @@
     </w:p>
     <w:p>
       <w:pPr>
+        <w:spacing w:after="0"/>
+        <w:jc w:val="center"/>
+        <w:rPr>
+          <w:rFonts w:ascii="Times New Roman" w:hAnsi="Times New Roman" w:cs="Times New Roman"/>
+          <w:sz w:val="24"/>
+          <w:szCs w:val="24"/>
+        </w:rPr>
+      </w:pPr>
+    </w:p>
+    <w:bookmarkEnd w:id="0"/>
+    <w:p>
+      <w:pPr>
+        <w:spacing w:after="0"/>
+        <w:jc w:val="center"/>
+        <w:rPr>
+          <w:rFonts w:ascii="Times New Roman" w:hAnsi="Times New Roman" w:cs="Times New Roman"/>
+          <w:sz w:val="36"/>
+          <w:szCs w:val="36"/>
+          <w:lang w:val="en-US"/>
+        </w:rPr>
+      </w:pPr>
+    </w:p>
+    <w:p>
+      <w:pPr>
         <w:spacing w:before="240"/>
         <w:rPr>
           <w:rFonts w:ascii="Times New Roman" w:hAnsi="Times New Roman" w:cs="Times New Roman"/>
           <w:sz w:val="32"/>
           <w:szCs w:val="32"/>
+          <w:lang w:val="en-US"/>
         </w:rPr>
       </w:pPr>
       <w:r>
@@ -2298,6 +2249,7 @@
           <w:sz w:val="32"/>
           <w:szCs w:val="32"/>
         </w:rPr>
+        <w:lastRenderedPageBreak/>
         <w:t>Вывод</w:t>
       </w:r>
       <w:r>
@@ -2311,196 +2263,80 @@
     </w:p>
     <w:p>
       <w:pPr>
-        <w:ind w:firstLine="709"/>
-        <w:jc w:val="both"/>
+        <w:spacing w:before="240"/>
+        <w:rPr>
+          <w:rFonts w:ascii="Times New Roman" w:hAnsi="Times New Roman" w:cs="Times New Roman"/>
+          <w:b/>
+          <w:bCs/>
+          <w:sz w:val="44"/>
+          <w:szCs w:val="44"/>
+        </w:rPr>
+      </w:pPr>
+      <w:r>
+        <w:rPr>
+          <w:rFonts w:ascii="Times New Roman" w:hAnsi="Times New Roman" w:cs="Times New Roman"/>
+          <w:b/>
+          <w:bCs/>
+          <w:sz w:val="44"/>
+          <w:szCs w:val="44"/>
+        </w:rPr>
+        <w:t xml:space="preserve">Я ПОЗНАЛ СВОЮ НИКЧЕМНОСТЬ! </w:t>
+      </w:r>
+    </w:p>
+    <w:p>
+      <w:pPr>
+        <w:spacing w:before="240"/>
+        <w:rPr>
+          <w:rFonts w:ascii="Times New Roman" w:hAnsi="Times New Roman" w:cs="Times New Roman"/>
+          <w:b/>
+          <w:bCs/>
+          <w:sz w:val="28"/>
+          <w:szCs w:val="28"/>
+          <w:lang w:val="en-US"/>
+        </w:rPr>
+      </w:pPr>
+      <w:r>
+        <w:rPr>
+          <w:rFonts w:ascii="Times New Roman" w:hAnsi="Times New Roman" w:cs="Times New Roman"/>
+          <w:b/>
+          <w:bCs/>
+          <w:sz w:val="28"/>
+          <w:szCs w:val="28"/>
+        </w:rPr>
+        <w:t>А также</w:t>
+      </w:r>
+      <w:r>
+        <w:rPr>
+          <w:rFonts w:ascii="Times New Roman" w:hAnsi="Times New Roman" w:cs="Times New Roman"/>
+          <w:b/>
+          <w:bCs/>
+          <w:sz w:val="28"/>
+          <w:szCs w:val="28"/>
+          <w:lang w:val="en-US"/>
+        </w:rPr>
+        <w:t>:</w:t>
+      </w:r>
+    </w:p>
+    <w:p>
+      <w:pPr>
+        <w:spacing w:before="240"/>
         <w:rPr>
           <w:rFonts w:ascii="Times New Roman" w:hAnsi="Times New Roman" w:cs="Times New Roman"/>
           <w:sz w:val="28"/>
           <w:szCs w:val="28"/>
         </w:rPr>
       </w:pPr>
-      <w:r>
+    </w:p>
+    <w:p>
+      <w:pPr>
+        <w:ind w:firstLine="709"/>
+        <w:jc w:val="both"/>
         <w:rPr>
           <w:rFonts w:ascii="Times New Roman" w:hAnsi="Times New Roman" w:cs="Times New Roman"/>
           <w:sz w:val="28"/>
           <w:szCs w:val="28"/>
         </w:rPr>
-        <w:lastRenderedPageBreak/>
-        <w:t xml:space="preserve">Во время выполнения данной лабораторной работы я </w:t>
-      </w:r>
-      <w:r>
-        <w:rPr>
-          <w:rFonts w:ascii="Times New Roman" w:hAnsi="Times New Roman" w:cs="Times New Roman"/>
-          <w:strike/>
-          <w:sz w:val="28"/>
-          <w:szCs w:val="28"/>
-        </w:rPr>
-        <w:t xml:space="preserve">бесплатно делал то, за что </w:t>
-      </w:r>
-      <w:proofErr w:type="gramStart"/>
-      <w:r>
-        <w:rPr>
-          <w:rFonts w:ascii="Times New Roman" w:hAnsi="Times New Roman" w:cs="Times New Roman"/>
-          <w:strike/>
-          <w:sz w:val="28"/>
-          <w:szCs w:val="28"/>
-        </w:rPr>
-        <w:t>получал</w:t>
-      </w:r>
-      <w:proofErr w:type="gramEnd"/>
-      <w:r>
-        <w:rPr>
-          <w:rFonts w:ascii="Times New Roman" w:hAnsi="Times New Roman" w:cs="Times New Roman"/>
-          <w:strike/>
-          <w:sz w:val="28"/>
-          <w:szCs w:val="28"/>
-        </w:rPr>
-        <w:t xml:space="preserve"> </w:t>
-      </w:r>
-      <w:r>
-        <w:rPr>
-          <w:rFonts w:ascii="Times New Roman" w:hAnsi="Times New Roman" w:cs="Times New Roman"/>
-          <w:strike/>
-          <w:sz w:val="28"/>
-          <w:szCs w:val="28"/>
-        </w:rPr>
-        <w:t>деньги</w:t>
-      </w:r>
-      <w:r>
-        <w:rPr>
-          <w:rFonts w:ascii="Times New Roman" w:hAnsi="Times New Roman" w:cs="Times New Roman"/>
-          <w:sz w:val="28"/>
-          <w:szCs w:val="28"/>
-        </w:rPr>
-        <w:t xml:space="preserve"> изучил принцип работы </w:t>
-      </w:r>
-      <w:r>
-        <w:rPr>
-          <w:rFonts w:ascii="Times New Roman" w:hAnsi="Times New Roman" w:cs="Times New Roman"/>
-          <w:sz w:val="28"/>
-          <w:szCs w:val="28"/>
-          <w:lang w:val="en-US"/>
-        </w:rPr>
-        <w:t>HTTP</w:t>
-      </w:r>
-      <w:r>
-        <w:rPr>
-          <w:rFonts w:ascii="Times New Roman" w:hAnsi="Times New Roman" w:cs="Times New Roman"/>
-          <w:sz w:val="28"/>
-          <w:szCs w:val="28"/>
-        </w:rPr>
-        <w:t xml:space="preserve"> протокола, разобрался  с</w:t>
-      </w:r>
-      <w:r>
-        <w:rPr>
-          <w:rFonts w:ascii="Times New Roman" w:hAnsi="Times New Roman" w:cs="Times New Roman"/>
-          <w:sz w:val="28"/>
-          <w:szCs w:val="28"/>
-        </w:rPr>
-        <w:t xml:space="preserve"> </w:t>
-      </w:r>
-      <w:r>
-        <w:rPr>
-          <w:rFonts w:ascii="Times New Roman" w:hAnsi="Times New Roman" w:cs="Times New Roman"/>
-          <w:strike/>
-          <w:sz w:val="28"/>
-          <w:szCs w:val="28"/>
-        </w:rPr>
-        <w:t xml:space="preserve">не языком программирования </w:t>
-      </w:r>
-      <w:r>
-        <w:rPr>
-          <w:rFonts w:ascii="Times New Roman" w:hAnsi="Times New Roman" w:cs="Times New Roman"/>
-          <w:sz w:val="28"/>
-          <w:szCs w:val="28"/>
-        </w:rPr>
-        <w:t xml:space="preserve"> языком разметки </w:t>
-      </w:r>
-      <w:r>
-        <w:rPr>
-          <w:rFonts w:ascii="Times New Roman" w:hAnsi="Times New Roman" w:cs="Times New Roman"/>
-          <w:sz w:val="28"/>
-          <w:szCs w:val="28"/>
-          <w:lang w:val="en-US"/>
-        </w:rPr>
-        <w:t>HTML</w:t>
-      </w:r>
-      <w:r>
-        <w:rPr>
-          <w:rFonts w:ascii="Times New Roman" w:hAnsi="Times New Roman" w:cs="Times New Roman"/>
-          <w:sz w:val="28"/>
-          <w:szCs w:val="28"/>
-        </w:rPr>
-        <w:t xml:space="preserve">, научился создавать динамические веб-сайты использую </w:t>
-      </w:r>
-      <w:r>
-        <w:rPr>
-          <w:rFonts w:ascii="Times New Roman" w:hAnsi="Times New Roman" w:cs="Times New Roman"/>
-          <w:sz w:val="28"/>
-          <w:szCs w:val="28"/>
-          <w:lang w:val="en-US"/>
-        </w:rPr>
-        <w:t>PHP</w:t>
-      </w:r>
-      <w:r>
-        <w:rPr>
-          <w:rFonts w:ascii="Times New Roman" w:hAnsi="Times New Roman" w:cs="Times New Roman"/>
-          <w:sz w:val="28"/>
-          <w:szCs w:val="28"/>
-        </w:rPr>
-        <w:t xml:space="preserve">, </w:t>
-      </w:r>
-      <w:r>
-        <w:rPr>
-          <w:rFonts w:ascii="Times New Roman" w:hAnsi="Times New Roman" w:cs="Times New Roman"/>
-          <w:sz w:val="28"/>
-          <w:szCs w:val="28"/>
-          <w:lang w:val="en-US"/>
-        </w:rPr>
-        <w:t>AJAX</w:t>
-      </w:r>
-      <w:r>
-        <w:rPr>
-          <w:rFonts w:ascii="Times New Roman" w:hAnsi="Times New Roman" w:cs="Times New Roman"/>
-          <w:sz w:val="28"/>
-          <w:szCs w:val="28"/>
-        </w:rPr>
-        <w:t xml:space="preserve">, </w:t>
-      </w:r>
-      <w:r>
-        <w:rPr>
-          <w:rFonts w:ascii="Times New Roman" w:hAnsi="Times New Roman" w:cs="Times New Roman"/>
-          <w:sz w:val="28"/>
-          <w:szCs w:val="28"/>
-          <w:lang w:val="en-US"/>
-        </w:rPr>
-        <w:t>DOM</w:t>
-      </w:r>
-      <w:r>
-        <w:rPr>
-          <w:rFonts w:ascii="Times New Roman" w:hAnsi="Times New Roman" w:cs="Times New Roman"/>
-          <w:sz w:val="28"/>
-          <w:szCs w:val="28"/>
-        </w:rPr>
-        <w:t xml:space="preserve">. Научился создавать серверные сценарии на языке </w:t>
-      </w:r>
-      <w:r>
-        <w:rPr>
-          <w:rFonts w:ascii="Times New Roman" w:hAnsi="Times New Roman" w:cs="Times New Roman"/>
-          <w:sz w:val="28"/>
-          <w:szCs w:val="28"/>
-          <w:lang w:val="en-US"/>
-        </w:rPr>
-        <w:t>PHP</w:t>
-      </w:r>
-      <w:r>
-        <w:rPr>
-          <w:rFonts w:ascii="Times New Roman" w:hAnsi="Times New Roman" w:cs="Times New Roman"/>
-          <w:sz w:val="28"/>
-          <w:szCs w:val="28"/>
-        </w:rPr>
-        <w:t>.</w:t>
-      </w:r>
+      </w:pPr>
     </w:p>
     <w:sectPr>
       <w:footerReference w:type="default" r:id="rId12"/>

</xml_diff>